<commit_message>
Sletning at temp fil
</commit_message>
<xml_diff>
--- a/OOAD Project Documentation/Requirements.docx
+++ b/OOAD Project Documentation/Requirements.docx
@@ -12,6 +12,7 @@
           <w:lang w:val="en-US"/>
         </w:rPr>
       </w:pPr>
+      <w:proofErr w:type="spellStart"/>
       <w:r>
         <w:rPr>
           <w:sz w:val="52"/>
@@ -20,6 +21,7 @@
         </w:rPr>
         <w:t>Requirements</w:t>
       </w:r>
+      <w:proofErr w:type="spellEnd"/>
     </w:p>
     <w:p>
       <w:pPr>
@@ -48,8 +50,11 @@
         </w:rPr>
         <w:t xml:space="preserve"> data af forskellige typer fra forskellige brugere.</w:t>
       </w:r>
-      <w:bookmarkStart w:id="0" w:name="_GoBack"/>
-      <w:bookmarkEnd w:id="0"/>
+    </w:p>
+    <w:p>
+      <w:pPr>
+        <w:pStyle w:val="Listeafsnit"/>
+      </w:pPr>
       <w:r>
         <w:rPr>
           <w:lang w:val="da"/>
@@ -457,7 +462,15 @@
         <w:rPr>
           <w:lang w:val="da"/>
         </w:rPr>
-        <w:t>l at udskrive en top 5 af svømmerne i alle discipliner, med henblik på udtagelse til konkurrencer. Disse er: butterfly, crawl , rygcrawl, brystsvømning og hundesvømning</w:t>
+        <w:t>l at udskrive en top 5 af svømmerne i alle discipliner, med henblik på udtagelse til konkurrencer. Disse er: butterfly, crawl</w:t>
+      </w:r>
+      <w:bookmarkStart w:id="0" w:name="_GoBack"/>
+      <w:bookmarkEnd w:id="0"/>
+      <w:r>
+        <w:rPr>
+          <w:lang w:val="da"/>
+        </w:rPr>
+        <w:t>, rygcrawl, brystsvømning og hundesvømning</w:t>
       </w:r>
       <w:r>
         <w:rPr>

</xml_diff>